<commit_message>
update doc and add a new monitor
</commit_message>
<xml_diff>
--- a/doc/环境传感器通讯协议说明书.docx
+++ b/doc/环境传感器通讯协议说明书.docx
@@ -144,7 +144,7 @@
     <w:p>
       <w:pPr>
         <w:rPr>
-          <w:rFonts w:asciiTheme="minorEastAsia" w:hAnsiTheme="minorEastAsia" w:hint="eastAsia"/>
+          <w:rFonts w:asciiTheme="minorEastAsia" w:hAnsiTheme="minorEastAsia"/>
           <w:sz w:val="32"/>
           <w:szCs w:val="32"/>
         </w:rPr>
@@ -253,27 +253,45 @@
       <w:pPr>
         <w:ind w:left="3520" w:hangingChars="1100" w:hanging="3520"/>
         <w:rPr>
+          <w:rFonts w:asciiTheme="minorEastAsia" w:hAnsiTheme="minorEastAsia"/>
+          <w:sz w:val="32"/>
+          <w:szCs w:val="32"/>
+          <w:u w:val="single"/>
+        </w:rPr>
+      </w:pPr>
+      <w:r>
+        <w:rPr>
+          <w:rFonts w:asciiTheme="minorEastAsia" w:hAnsiTheme="minorEastAsia" w:hint="eastAsia"/>
+          <w:sz w:val="32"/>
+          <w:szCs w:val="32"/>
+        </w:rPr>
+        <w:t xml:space="preserve"> </w:t>
+      </w:r>
+      <w:r>
+        <w:rPr>
+          <w:rFonts w:asciiTheme="minorEastAsia" w:hAnsiTheme="minorEastAsia"/>
+          <w:sz w:val="32"/>
+          <w:szCs w:val="32"/>
+        </w:rPr>
+        <w:t xml:space="preserve">     联系地址：</w:t>
+      </w:r>
+      <w:r>
+        <w:rPr>
+          <w:rFonts w:asciiTheme="minorEastAsia" w:hAnsiTheme="minorEastAsia"/>
+          <w:sz w:val="32"/>
+          <w:szCs w:val="32"/>
+          <w:u w:val="single"/>
+        </w:rPr>
+        <w:t>上海市嘉定区曹安公路</w:t>
+      </w:r>
+      <w:r>
+        <w:rPr>
           <w:rFonts w:asciiTheme="minorEastAsia" w:hAnsiTheme="minorEastAsia" w:hint="eastAsia"/>
           <w:sz w:val="32"/>
           <w:szCs w:val="32"/>
           <w:u w:val="single"/>
         </w:rPr>
-      </w:pPr>
-      <w:r>
-        <w:rPr>
-          <w:rFonts w:asciiTheme="minorEastAsia" w:hAnsiTheme="minorEastAsia" w:hint="eastAsia"/>
-          <w:sz w:val="32"/>
-          <w:szCs w:val="32"/>
-        </w:rPr>
-        <w:t xml:space="preserve"> </w:t>
-      </w:r>
-      <w:r>
-        <w:rPr>
-          <w:rFonts w:asciiTheme="minorEastAsia" w:hAnsiTheme="minorEastAsia"/>
-          <w:sz w:val="32"/>
-          <w:szCs w:val="32"/>
-        </w:rPr>
-        <w:t xml:space="preserve">     联系地址：</w:t>
+        <w:t>4</w:t>
       </w:r>
       <w:r>
         <w:rPr>
@@ -282,31 +300,13 @@
           <w:szCs w:val="32"/>
           <w:u w:val="single"/>
         </w:rPr>
-        <w:t>上海市嘉定区曹安公路</w:t>
-      </w:r>
-      <w:r>
-        <w:rPr>
-          <w:rFonts w:asciiTheme="minorEastAsia" w:hAnsiTheme="minorEastAsia" w:hint="eastAsia"/>
-          <w:sz w:val="32"/>
-          <w:szCs w:val="32"/>
-          <w:u w:val="single"/>
-        </w:rPr>
-        <w:t>4</w:t>
-      </w:r>
-      <w:r>
-        <w:rPr>
-          <w:rFonts w:asciiTheme="minorEastAsia" w:hAnsiTheme="minorEastAsia"/>
-          <w:sz w:val="32"/>
-          <w:szCs w:val="32"/>
-          <w:u w:val="single"/>
-        </w:rPr>
         <w:t>800号</w:t>
       </w:r>
     </w:p>
     <w:p>
       <w:pPr>
         <w:rPr>
-          <w:rFonts w:asciiTheme="minorEastAsia" w:hAnsiTheme="minorEastAsia" w:hint="eastAsia"/>
+          <w:rFonts w:asciiTheme="minorEastAsia" w:hAnsiTheme="minorEastAsia"/>
           <w:sz w:val="32"/>
           <w:szCs w:val="32"/>
           <w:u w:val="single"/>
@@ -375,6 +375,11 @@
     <w:sdt>
       <w:sdtPr>
         <w:rPr>
+          <w:rFonts w:asciiTheme="minorHAnsi" w:eastAsiaTheme="minorEastAsia" w:hAnsiTheme="minorHAnsi" w:cstheme="minorBidi"/>
+          <w:color w:val="auto"/>
+          <w:kern w:val="2"/>
+          <w:sz w:val="24"/>
+          <w:szCs w:val="22"/>
           <w:lang w:val="zh-CN"/>
         </w:rPr>
         <w:id w:val="421923994"/>
@@ -385,13 +390,8 @@
       </w:sdtPr>
       <w:sdtEndPr>
         <w:rPr>
-          <w:rFonts w:asciiTheme="minorHAnsi" w:eastAsiaTheme="minorEastAsia" w:hAnsiTheme="minorHAnsi" w:cstheme="minorBidi"/>
           <w:b/>
           <w:bCs/>
-          <w:color w:val="auto"/>
-          <w:kern w:val="2"/>
-          <w:sz w:val="24"/>
-          <w:szCs w:val="22"/>
         </w:rPr>
       </w:sdtEndPr>
       <w:sdtContent>
@@ -457,19 +457,7 @@
                 <w:sz w:val="32"/>
                 <w:szCs w:val="32"/>
               </w:rPr>
-              <w:t>环境传感</w:t>
-            </w:r>
-            <w:bookmarkStart w:id="1" w:name="_GoBack"/>
-            <w:bookmarkEnd w:id="1"/>
-            <w:r>
-              <w:rPr>
-                <w:rStyle w:val="a8"/>
-                <w:rFonts w:ascii="黑体" w:eastAsia="黑体" w:hAnsi="黑体" w:hint="eastAsia"/>
-                <w:noProof/>
-                <w:sz w:val="32"/>
-                <w:szCs w:val="32"/>
-              </w:rPr>
-              <w:t>器通讯协议说明书</w:t>
+              <w:t>环境传感器通讯协议说明书</w:t>
             </w:r>
             <w:r>
               <w:rPr>
@@ -1074,7 +1062,7 @@
     <w:p>
       <w:pPr>
         <w:rPr>
-          <w:rFonts w:asciiTheme="minorEastAsia" w:hAnsiTheme="minorEastAsia" w:hint="eastAsia"/>
+          <w:rFonts w:asciiTheme="minorEastAsia" w:hAnsiTheme="minorEastAsia"/>
           <w:sz w:val="32"/>
           <w:szCs w:val="32"/>
         </w:rPr>
@@ -1084,7 +1072,7 @@
       <w:pPr>
         <w:pStyle w:val="2"/>
       </w:pPr>
-      <w:bookmarkStart w:id="2" w:name="_Toc525307134"/>
+      <w:bookmarkStart w:id="1" w:name="_Toc525307134"/>
     </w:p>
     <w:p>
       <w:pPr>
@@ -1108,7 +1096,7 @@
       <w:r>
         <w:t>一般性说明</w:t>
       </w:r>
-      <w:bookmarkEnd w:id="2"/>
+      <w:bookmarkEnd w:id="1"/>
     </w:p>
     <w:p>
       <w:pPr>
@@ -1260,18 +1248,12 @@
         <w:t>的支持。</w:t>
       </w:r>
     </w:p>
-    <w:p>
-      <w:pPr>
-        <w:rPr>
-          <w:rFonts w:hint="eastAsia"/>
-        </w:rPr>
-      </w:pPr>
-    </w:p>
+    <w:p/>
     <w:p>
       <w:pPr>
         <w:pStyle w:val="2"/>
       </w:pPr>
-      <w:bookmarkStart w:id="3" w:name="_Toc525307135"/>
+      <w:bookmarkStart w:id="2" w:name="_Toc525307135"/>
       <w:r>
         <w:rPr>
           <w:rFonts w:hint="eastAsia"/>
@@ -1296,7 +1278,7 @@
         </w:rPr>
         <w:t>数值存放</w:t>
       </w:r>
-      <w:bookmarkEnd w:id="3"/>
+      <w:bookmarkEnd w:id="2"/>
     </w:p>
     <w:p>
       <w:r>
@@ -1373,7 +1355,7 @@
       <w:pPr>
         <w:pStyle w:val="3"/>
       </w:pPr>
-      <w:bookmarkStart w:id="4" w:name="_Toc525307136"/>
+      <w:bookmarkStart w:id="3" w:name="_Toc525307136"/>
       <w:r>
         <w:rPr>
           <w:rFonts w:hint="eastAsia"/>
@@ -1395,15 +1377,9 @@
         </w:rPr>
         <w:t>系统参数存放处</w:t>
       </w:r>
-      <w:bookmarkEnd w:id="4"/>
+      <w:bookmarkEnd w:id="3"/>
     </w:p>
-    <w:p>
-      <w:pPr>
-        <w:rPr>
-          <w:rFonts w:hint="eastAsia"/>
-        </w:rPr>
-      </w:pPr>
-    </w:p>
+    <w:p/>
     <w:tbl>
       <w:tblPr>
         <w:tblStyle w:val="a7"/>
@@ -2123,7 +2099,6 @@
             <w:pPr>
               <w:jc w:val="center"/>
               <w:rPr>
-                <w:rFonts w:hint="eastAsia"/>
                 <w:szCs w:val="24"/>
               </w:rPr>
             </w:pPr>
@@ -2173,7 +2148,6 @@
             <w:pPr>
               <w:jc w:val="center"/>
               <w:rPr>
-                <w:rFonts w:hint="eastAsia"/>
                 <w:szCs w:val="24"/>
               </w:rPr>
             </w:pPr>
@@ -2216,7 +2190,6 @@
             <w:pPr>
               <w:jc w:val="center"/>
               <w:rPr>
-                <w:rFonts w:hint="eastAsia"/>
                 <w:szCs w:val="24"/>
               </w:rPr>
             </w:pPr>
@@ -2250,16 +2223,13 @@
     <w:p>
       <w:pPr>
         <w:pStyle w:val="3"/>
-        <w:rPr>
-          <w:rFonts w:hint="eastAsia"/>
-        </w:rPr>
       </w:pPr>
     </w:p>
     <w:p>
       <w:pPr>
         <w:pStyle w:val="3"/>
       </w:pPr>
-      <w:bookmarkStart w:id="5" w:name="_Toc525307137"/>
+      <w:bookmarkStart w:id="4" w:name="_Toc525307137"/>
       <w:r>
         <w:t>2.</w:t>
       </w:r>
@@ -2272,7 +2242,7 @@
       <w:r>
         <w:t>测量值存放处</w:t>
       </w:r>
-      <w:bookmarkEnd w:id="5"/>
+      <w:bookmarkEnd w:id="4"/>
     </w:p>
     <w:p>
       <w:r>
@@ -2300,13 +2270,7 @@
         <w:t>寄存器地址范围如下表所示：</w:t>
       </w:r>
     </w:p>
-    <w:p>
-      <w:pPr>
-        <w:rPr>
-          <w:rFonts w:hint="eastAsia"/>
-        </w:rPr>
-      </w:pPr>
-    </w:p>
+    <w:p/>
     <w:tbl>
       <w:tblPr>
         <w:tblStyle w:val="a7"/>
@@ -2565,13 +2529,7 @@
         </w:tc>
       </w:tr>
     </w:tbl>
-    <w:p>
-      <w:pPr>
-        <w:rPr>
-          <w:rFonts w:hint="eastAsia"/>
-        </w:rPr>
-      </w:pPr>
-    </w:p>
+    <w:p/>
     <w:p>
       <w:pPr>
         <w:ind w:firstLineChars="200" w:firstLine="480"/>
@@ -2625,8 +2583,8 @@
                 <w:szCs w:val="24"/>
               </w:rPr>
             </w:pPr>
-            <w:bookmarkStart w:id="6" w:name="OLE_LINK1"/>
-            <w:bookmarkStart w:id="7" w:name="OLE_LINK2"/>
+            <w:bookmarkStart w:id="5" w:name="OLE_LINK1"/>
+            <w:bookmarkStart w:id="6" w:name="OLE_LINK2"/>
             <w:r>
               <w:rPr>
                 <w:rFonts w:hint="eastAsia"/>
@@ -3486,10 +3444,9 @@
             </w:pPr>
             <w:r>
               <w:rPr>
-                <w:rFonts w:hint="eastAsia"/>
-                <w:szCs w:val="24"/>
-              </w:rPr>
-              <w:t>温度传感器</w:t>
+                <w:szCs w:val="24"/>
+              </w:rPr>
+              <w:t>时间戳</w:t>
             </w:r>
           </w:p>
         </w:tc>
@@ -3510,14 +3467,20 @@
               <w:rPr>
                 <w:szCs w:val="24"/>
               </w:rPr>
-              <w:t>f</w:t>
-            </w:r>
-            <w:r>
-              <w:rPr>
-                <w:rFonts w:hint="eastAsia"/>
-                <w:szCs w:val="24"/>
-              </w:rPr>
-              <w:t>loat</w:t>
+              <w:t>u</w:t>
+            </w:r>
+            <w:r>
+              <w:rPr>
+                <w:rFonts w:hint="eastAsia"/>
+                <w:szCs w:val="24"/>
+              </w:rPr>
+              <w:t>int3</w:t>
+            </w:r>
+            <w:r>
+              <w:rPr>
+                <w:szCs w:val="24"/>
+              </w:rPr>
+              <w:t>2</w:t>
             </w:r>
           </w:p>
         </w:tc>
@@ -3558,10 +3521,9 @@
             </w:pPr>
             <w:r>
               <w:rPr>
-                <w:rFonts w:hint="eastAsia"/>
-                <w:szCs w:val="24"/>
-              </w:rPr>
-              <w:t>℃</w:t>
+                <w:szCs w:val="24"/>
+              </w:rPr>
+              <w:t>epoch timestamp</w:t>
             </w:r>
           </w:p>
         </w:tc>
@@ -3578,13 +3540,6 @@
                 <w:szCs w:val="24"/>
               </w:rPr>
             </w:pPr>
-            <w:r>
-              <w:rPr>
-                <w:rFonts w:hint="eastAsia"/>
-                <w:szCs w:val="24"/>
-              </w:rPr>
-              <w:t>0</w:t>
-            </w:r>
           </w:p>
         </w:tc>
       </w:tr>
@@ -3633,7 +3588,6 @@
           <w:tcPr>
             <w:tcW w:w="1699" w:type="dxa"/>
             <w:vMerge/>
-            <w:vAlign w:val="center"/>
           </w:tcPr>
           <w:p>
             <w:pPr>
@@ -3648,7 +3602,6 @@
           <w:tcPr>
             <w:tcW w:w="1282" w:type="dxa"/>
             <w:vMerge/>
-            <w:vAlign w:val="center"/>
           </w:tcPr>
           <w:p>
             <w:pPr>
@@ -3663,7 +3616,6 @@
           <w:tcPr>
             <w:tcW w:w="1265" w:type="dxa"/>
             <w:vMerge/>
-            <w:vAlign w:val="center"/>
           </w:tcPr>
           <w:p>
             <w:pPr>
@@ -3740,7 +3692,7 @@
                 <w:rFonts w:hint="eastAsia"/>
                 <w:szCs w:val="24"/>
               </w:rPr>
-              <w:t>湿度传感器</w:t>
+              <w:t>温度传感器</w:t>
             </w:r>
           </w:p>
         </w:tc>
@@ -3809,9 +3761,10 @@
             </w:pPr>
             <w:r>
               <w:rPr>
-                <w:szCs w:val="24"/>
-              </w:rPr>
-              <w:t>%RH</w:t>
+                <w:rFonts w:hint="eastAsia"/>
+                <w:szCs w:val="24"/>
+              </w:rPr>
+              <w:t>℃</w:t>
             </w:r>
           </w:p>
         </w:tc>
@@ -3989,7 +3942,7 @@
                 <w:rFonts w:hint="eastAsia"/>
                 <w:szCs w:val="24"/>
               </w:rPr>
-              <w:t>臭氧传感器</w:t>
+              <w:t>湿度传感器</w:t>
             </w:r>
           </w:p>
         </w:tc>
@@ -4008,10 +3961,16 @@
             </w:pPr>
             <w:r>
               <w:rPr>
-                <w:rFonts w:hint="eastAsia"/>
-                <w:szCs w:val="24"/>
-              </w:rPr>
-              <w:t>float</w:t>
+                <w:szCs w:val="24"/>
+              </w:rPr>
+              <w:t>f</w:t>
+            </w:r>
+            <w:r>
+              <w:rPr>
+                <w:rFonts w:hint="eastAsia"/>
+                <w:szCs w:val="24"/>
+              </w:rPr>
+              <w:t>loat</w:t>
             </w:r>
           </w:p>
         </w:tc>
@@ -4054,7 +4013,7 @@
               <w:rPr>
                 <w:szCs w:val="24"/>
               </w:rPr>
-              <w:t>ppm</w:t>
+              <w:t>%RH</w:t>
             </w:r>
           </w:p>
         </w:tc>
@@ -4228,16 +4187,9 @@
             </w:pPr>
             <w:r>
               <w:rPr>
-                <w:rFonts w:hint="eastAsia"/>
-                <w:szCs w:val="24"/>
-              </w:rPr>
-              <w:t>V</w:t>
-            </w:r>
-            <w:r>
-              <w:rPr>
-                <w:szCs w:val="24"/>
-              </w:rPr>
-              <w:t>OC</w:t>
+                <w:szCs w:val="24"/>
+              </w:rPr>
+              <w:t>二氧化碳</w:t>
             </w:r>
             <w:r>
               <w:rPr>
@@ -4483,9 +4435,10 @@
             </w:pPr>
             <w:r>
               <w:rPr>
-                <w:szCs w:val="24"/>
-              </w:rPr>
-              <w:t>二氧化碳</w:t>
+                <w:rFonts w:hint="eastAsia"/>
+                <w:szCs w:val="24"/>
+              </w:rPr>
+              <w:t>PM2.5</w:t>
             </w:r>
             <w:r>
               <w:rPr>
@@ -4553,11 +4506,19 @@
                 <w:szCs w:val="24"/>
               </w:rPr>
             </w:pPr>
-            <w:r>
-              <w:rPr>
-                <w:szCs w:val="24"/>
-              </w:rPr>
-              <w:t>ppm</w:t>
+            <w:proofErr w:type="spellStart"/>
+            <w:r>
+              <w:rPr>
+                <w:szCs w:val="24"/>
+              </w:rPr>
+              <w:t>ug</w:t>
+            </w:r>
+            <w:proofErr w:type="spellEnd"/>
+            <w:r>
+              <w:rPr>
+                <w:szCs w:val="24"/>
+              </w:rPr>
+              <w:t>/m^3</w:t>
             </w:r>
           </w:p>
         </w:tc>
@@ -4728,7 +4689,13 @@
                 <w:rFonts w:hint="eastAsia"/>
                 <w:szCs w:val="24"/>
               </w:rPr>
-              <w:t>PM2.5</w:t>
+              <w:t>PM</w:t>
+            </w:r>
+            <w:r>
+              <w:rPr>
+                <w:szCs w:val="24"/>
+              </w:rPr>
+              <w:t>10</w:t>
             </w:r>
             <w:r>
               <w:rPr>
@@ -4949,7 +4916,6 @@
             <w:pPr>
               <w:jc w:val="center"/>
               <w:rPr>
-                <w:rFonts w:hint="eastAsia"/>
                 <w:szCs w:val="24"/>
               </w:rPr>
             </w:pPr>
@@ -4964,7 +4930,8 @@
         </w:tc>
         <w:tc>
           <w:tcPr>
-            <w:tcW w:w="1454" w:type="dxa"/>
+            <w:tcW w:w="6762" w:type="dxa"/>
+            <w:gridSpan w:val="5"/>
             <w:vMerge w:val="restart"/>
             <w:vAlign w:val="center"/>
           </w:tcPr>
@@ -4979,100 +4946,8 @@
               <w:rPr>
                 <w:szCs w:val="24"/>
               </w:rPr>
-              <w:t>时间戳</w:t>
-            </w:r>
-          </w:p>
-        </w:tc>
-        <w:tc>
-          <w:tcPr>
-            <w:tcW w:w="1699" w:type="dxa"/>
-            <w:vMerge w:val="restart"/>
-            <w:vAlign w:val="center"/>
-          </w:tcPr>
-          <w:p>
-            <w:pPr>
-              <w:jc w:val="center"/>
-              <w:rPr>
-                <w:szCs w:val="24"/>
-              </w:rPr>
-            </w:pPr>
-            <w:r>
-              <w:rPr>
-                <w:szCs w:val="24"/>
-              </w:rPr>
-              <w:t>u</w:t>
-            </w:r>
-            <w:r>
-              <w:rPr>
-                <w:rFonts w:hint="eastAsia"/>
-                <w:szCs w:val="24"/>
-              </w:rPr>
-              <w:t>int3</w:t>
-            </w:r>
-            <w:r>
-              <w:rPr>
-                <w:szCs w:val="24"/>
-              </w:rPr>
-              <w:t>2</w:t>
-            </w:r>
-          </w:p>
-        </w:tc>
-        <w:tc>
-          <w:tcPr>
-            <w:tcW w:w="1282" w:type="dxa"/>
-            <w:vMerge w:val="restart"/>
-            <w:vAlign w:val="center"/>
-          </w:tcPr>
-          <w:p>
-            <w:pPr>
-              <w:jc w:val="center"/>
-              <w:rPr>
-                <w:szCs w:val="24"/>
-              </w:rPr>
-            </w:pPr>
-            <w:r>
-              <w:rPr>
-                <w:rFonts w:hint="eastAsia"/>
-                <w:szCs w:val="24"/>
-              </w:rPr>
-              <w:t>4</w:t>
-            </w:r>
-          </w:p>
-        </w:tc>
-        <w:tc>
-          <w:tcPr>
-            <w:tcW w:w="1265" w:type="dxa"/>
-            <w:vMerge w:val="restart"/>
-            <w:vAlign w:val="center"/>
-          </w:tcPr>
-          <w:p>
-            <w:pPr>
-              <w:jc w:val="center"/>
-              <w:rPr>
-                <w:szCs w:val="24"/>
-              </w:rPr>
-            </w:pPr>
-            <w:r>
-              <w:rPr>
-                <w:szCs w:val="24"/>
-              </w:rPr>
-              <w:t>epoch timestamp</w:t>
-            </w:r>
-          </w:p>
-        </w:tc>
-        <w:tc>
-          <w:tcPr>
-            <w:tcW w:w="1062" w:type="dxa"/>
-            <w:vMerge w:val="restart"/>
-            <w:vAlign w:val="center"/>
-          </w:tcPr>
-          <w:p>
-            <w:pPr>
-              <w:jc w:val="center"/>
-              <w:rPr>
-                <w:szCs w:val="24"/>
-              </w:rPr>
-            </w:pPr>
+              <w:t>保留</w:t>
+            </w:r>
           </w:p>
         </w:tc>
       </w:tr>
@@ -5089,7 +4964,6 @@
             <w:pPr>
               <w:jc w:val="center"/>
               <w:rPr>
-                <w:rFonts w:hint="eastAsia"/>
                 <w:szCs w:val="24"/>
               </w:rPr>
             </w:pPr>
@@ -5104,64 +4978,8 @@
         </w:tc>
         <w:tc>
           <w:tcPr>
-            <w:tcW w:w="1454" w:type="dxa"/>
-            <w:vMerge/>
-            <w:vAlign w:val="center"/>
-          </w:tcPr>
-          <w:p>
-            <w:pPr>
-              <w:jc w:val="center"/>
-              <w:rPr>
-                <w:szCs w:val="24"/>
-              </w:rPr>
-            </w:pPr>
-          </w:p>
-        </w:tc>
-        <w:tc>
-          <w:tcPr>
-            <w:tcW w:w="1699" w:type="dxa"/>
-            <w:vMerge/>
-          </w:tcPr>
-          <w:p>
-            <w:pPr>
-              <w:jc w:val="center"/>
-              <w:rPr>
-                <w:szCs w:val="24"/>
-              </w:rPr>
-            </w:pPr>
-          </w:p>
-        </w:tc>
-        <w:tc>
-          <w:tcPr>
-            <w:tcW w:w="1282" w:type="dxa"/>
-            <w:vMerge/>
-          </w:tcPr>
-          <w:p>
-            <w:pPr>
-              <w:jc w:val="center"/>
-              <w:rPr>
-                <w:szCs w:val="24"/>
-              </w:rPr>
-            </w:pPr>
-          </w:p>
-        </w:tc>
-        <w:tc>
-          <w:tcPr>
-            <w:tcW w:w="1265" w:type="dxa"/>
-            <w:vMerge/>
-          </w:tcPr>
-          <w:p>
-            <w:pPr>
-              <w:jc w:val="center"/>
-              <w:rPr>
-                <w:szCs w:val="24"/>
-              </w:rPr>
-            </w:pPr>
-          </w:p>
-        </w:tc>
-        <w:tc>
-          <w:tcPr>
-            <w:tcW w:w="1062" w:type="dxa"/>
+            <w:tcW w:w="6762" w:type="dxa"/>
+            <w:gridSpan w:val="5"/>
             <w:vMerge/>
             <w:vAlign w:val="center"/>
           </w:tcPr>
@@ -5188,7 +5006,6 @@
             <w:pPr>
               <w:jc w:val="center"/>
               <w:rPr>
-                <w:rFonts w:hint="eastAsia"/>
                 <w:szCs w:val="24"/>
               </w:rPr>
             </w:pPr>
@@ -5205,22 +5022,16 @@
           <w:tcPr>
             <w:tcW w:w="6762" w:type="dxa"/>
             <w:gridSpan w:val="5"/>
-            <w:vMerge w:val="restart"/>
-            <w:vAlign w:val="center"/>
-          </w:tcPr>
-          <w:p>
-            <w:pPr>
-              <w:jc w:val="center"/>
-              <w:rPr>
-                <w:szCs w:val="24"/>
-              </w:rPr>
-            </w:pPr>
-            <w:r>
-              <w:rPr>
-                <w:szCs w:val="24"/>
-              </w:rPr>
-              <w:t>保留</w:t>
-            </w:r>
+            <w:vMerge/>
+            <w:vAlign w:val="center"/>
+          </w:tcPr>
+          <w:p>
+            <w:pPr>
+              <w:jc w:val="center"/>
+              <w:rPr>
+                <w:szCs w:val="24"/>
+              </w:rPr>
+            </w:pPr>
           </w:p>
         </w:tc>
       </w:tr>
@@ -5237,7 +5048,6 @@
             <w:pPr>
               <w:jc w:val="center"/>
               <w:rPr>
-                <w:rFonts w:hint="eastAsia"/>
                 <w:szCs w:val="24"/>
               </w:rPr>
             </w:pPr>
@@ -5279,7 +5089,6 @@
             <w:pPr>
               <w:jc w:val="center"/>
               <w:rPr>
-                <w:rFonts w:hint="eastAsia"/>
                 <w:szCs w:val="24"/>
               </w:rPr>
             </w:pPr>
@@ -5315,13 +5124,12 @@
           </w:p>
         </w:tc>
       </w:tr>
+      <w:bookmarkEnd w:id="5"/>
       <w:bookmarkEnd w:id="6"/>
-      <w:bookmarkEnd w:id="7"/>
     </w:tbl>
     <w:p>
       <w:pPr>
         <w:rPr>
-          <w:rFonts w:hint="eastAsia"/>
           <w:szCs w:val="24"/>
         </w:rPr>
       </w:pPr>
@@ -5333,14 +5141,11 @@
         </w:rPr>
       </w:pPr>
     </w:p>
+    <w:p>
+      <w:bookmarkStart w:id="7" w:name="_GoBack"/>
+      <w:bookmarkEnd w:id="7"/>
+    </w:p>
     <w:p/>
-    <w:p>
-      <w:pPr>
-        <w:rPr>
-          <w:rFonts w:hint="eastAsia"/>
-        </w:rPr>
-      </w:pPr>
-    </w:p>
     <w:p/>
     <w:sectPr>
       <w:headerReference w:type="default" r:id="rId8"/>
@@ -5404,7 +5209,7 @@
             <w:noProof/>
             <w:lang w:val="zh-CN"/>
           </w:rPr>
-          <w:t>1</w:t>
+          <w:t>4</w:t>
         </w:r>
         <w:r>
           <w:fldChar w:fldCharType="end"/>
@@ -6691,7 +6496,7 @@
 </file>
 
 <file path=customXml/itemProps1.xml><?xml version="1.0" encoding="utf-8"?>
-<ds:datastoreItem xmlns:ds="http://schemas.openxmlformats.org/officeDocument/2006/customXml" ds:itemID="{96F017AD-A02F-4ACC-AC0A-484902383557}">
+<ds:datastoreItem xmlns:ds="http://schemas.openxmlformats.org/officeDocument/2006/customXml" ds:itemID="{9AE4FFE0-998C-4B4D-BD80-6F50F1D2B3D3}">
   <ds:schemaRefs>
     <ds:schemaRef ds:uri="http://schemas.openxmlformats.org/officeDocument/2006/bibliography"/>
   </ds:schemaRefs>

</xml_diff>

<commit_message>
add change system time function
</commit_message>
<xml_diff>
--- a/doc/环境传感器通讯协议说明书.docx
+++ b/doc/环境传感器通讯协议说明书.docx
@@ -1,6 +1,6 @@
 
 <file path=word/document.xml><?xml version="1.0" encoding="utf-8"?>
-<w:document xmlns:wpc="http://schemas.microsoft.com/office/word/2010/wordprocessingCanvas" xmlns:mc="http://schemas.openxmlformats.org/markup-compatibility/2006" xmlns:o="urn:schemas-microsoft-com:office:office" xmlns:r="http://schemas.openxmlformats.org/officeDocument/2006/relationships" xmlns:m="http://schemas.openxmlformats.org/officeDocument/2006/math" xmlns:v="urn:schemas-microsoft-com:vml" xmlns:wp14="http://schemas.microsoft.com/office/word/2010/wordprocessingDrawing" xmlns:wp="http://schemas.openxmlformats.org/drawingml/2006/wordprocessingDrawing" xmlns:w10="urn:schemas-microsoft-com:office:word" xmlns:w="http://schemas.openxmlformats.org/wordprocessingml/2006/main" xmlns:w14="http://schemas.microsoft.com/office/word/2010/wordml" xmlns:w15="http://schemas.microsoft.com/office/word/2012/wordml" xmlns:wpg="http://schemas.microsoft.com/office/word/2010/wordprocessingGroup" xmlns:wpi="http://schemas.microsoft.com/office/word/2010/wordprocessingInk" xmlns:wne="http://schemas.microsoft.com/office/word/2006/wordml" xmlns:wps="http://schemas.microsoft.com/office/word/2010/wordprocessingShape" mc:Ignorable="w14 w15 wp14">
+<w:document xmlns:wpc="http://schemas.microsoft.com/office/word/2010/wordprocessingCanvas" xmlns:cx="http://schemas.microsoft.com/office/drawing/2014/chartex" xmlns:cx1="http://schemas.microsoft.com/office/drawing/2015/9/8/chartex" xmlns:cx2="http://schemas.microsoft.com/office/drawing/2015/10/21/chartex" xmlns:cx3="http://schemas.microsoft.com/office/drawing/2016/5/9/chartex" xmlns:cx4="http://schemas.microsoft.com/office/drawing/2016/5/10/chartex" xmlns:cx5="http://schemas.microsoft.com/office/drawing/2016/5/11/chartex" xmlns:cx6="http://schemas.microsoft.com/office/drawing/2016/5/12/chartex" xmlns:cx7="http://schemas.microsoft.com/office/drawing/2016/5/13/chartex" xmlns:cx8="http://schemas.microsoft.com/office/drawing/2016/5/14/chartex" xmlns:mc="http://schemas.openxmlformats.org/markup-compatibility/2006" xmlns:aink="http://schemas.microsoft.com/office/drawing/2016/ink" xmlns:am3d="http://schemas.microsoft.com/office/drawing/2017/model3d" xmlns:o="urn:schemas-microsoft-com:office:office" xmlns:r="http://schemas.openxmlformats.org/officeDocument/2006/relationships" xmlns:m="http://schemas.openxmlformats.org/officeDocument/2006/math" xmlns:v="urn:schemas-microsoft-com:vml" xmlns:wp14="http://schemas.microsoft.com/office/word/2010/wordprocessingDrawing" xmlns:wp="http://schemas.openxmlformats.org/drawingml/2006/wordprocessingDrawing" xmlns:w10="urn:schemas-microsoft-com:office:word" xmlns:w="http://schemas.openxmlformats.org/wordprocessingml/2006/main" xmlns:w14="http://schemas.microsoft.com/office/word/2010/wordml" xmlns:w15="http://schemas.microsoft.com/office/word/2012/wordml" xmlns:w16cid="http://schemas.microsoft.com/office/word/2016/wordml/cid" xmlns:w16se="http://schemas.microsoft.com/office/word/2015/wordml/symex" xmlns:wpg="http://schemas.microsoft.com/office/word/2010/wordprocessingGroup" xmlns:wpi="http://schemas.microsoft.com/office/word/2010/wordprocessingInk" xmlns:wne="http://schemas.microsoft.com/office/word/2006/wordml" xmlns:wps="http://schemas.microsoft.com/office/word/2010/wordprocessingShape" mc:Ignorable="w14 w15 w16se w16cid wp14">
   <w:body>
     <w:p>
       <w:pPr>
@@ -164,7 +164,7 @@
           <w:szCs w:val="32"/>
           <w:u w:val="single"/>
         </w:rPr>
-        <w:t>1.0</w:t>
+        <w:t>1.1</w:t>
       </w:r>
       <w:r>
         <w:rPr>
@@ -173,7 +173,7 @@
           <w:szCs w:val="32"/>
           <w:u w:val="single"/>
         </w:rPr>
-        <w:t xml:space="preserve">                        </w:t>
+        <w:t xml:space="preserve">                       </w:t>
       </w:r>
     </w:p>
     <w:p>
@@ -415,7 +415,7 @@
         </w:p>
         <w:p>
           <w:pPr>
-            <w:pStyle w:val="10"/>
+            <w:pStyle w:val="TOC1"/>
             <w:tabs>
               <w:tab w:val="right" w:leader="dot" w:pos="8296"/>
             </w:tabs>
@@ -451,7 +451,7 @@
           <w:hyperlink w:anchor="_Toc525307133" w:history="1">
             <w:r>
               <w:rPr>
-                <w:rStyle w:val="a8"/>
+                <w:rStyle w:val="ab"/>
                 <w:rFonts w:ascii="黑体" w:eastAsia="黑体" w:hAnsi="黑体" w:hint="eastAsia"/>
                 <w:noProof/>
                 <w:sz w:val="32"/>
@@ -525,7 +525,7 @@
         </w:p>
         <w:p>
           <w:pPr>
-            <w:pStyle w:val="20"/>
+            <w:pStyle w:val="TOC2"/>
             <w:tabs>
               <w:tab w:val="right" w:leader="dot" w:pos="8296"/>
             </w:tabs>
@@ -540,7 +540,7 @@
           <w:hyperlink w:anchor="_Toc525307134" w:history="1">
             <w:r>
               <w:rPr>
-                <w:rStyle w:val="a8"/>
+                <w:rStyle w:val="ab"/>
                 <w:noProof/>
                 <w:sz w:val="32"/>
                 <w:szCs w:val="32"/>
@@ -549,7 +549,7 @@
             </w:r>
             <w:r>
               <w:rPr>
-                <w:rStyle w:val="a8"/>
+                <w:rStyle w:val="ab"/>
                 <w:rFonts w:hint="eastAsia"/>
                 <w:noProof/>
                 <w:sz w:val="32"/>
@@ -623,7 +623,7 @@
         </w:p>
         <w:p>
           <w:pPr>
-            <w:pStyle w:val="20"/>
+            <w:pStyle w:val="TOC2"/>
             <w:tabs>
               <w:tab w:val="right" w:leader="dot" w:pos="8296"/>
             </w:tabs>
@@ -638,7 +638,7 @@
           <w:hyperlink w:anchor="_Toc525307135" w:history="1">
             <w:r>
               <w:rPr>
-                <w:rStyle w:val="a8"/>
+                <w:rStyle w:val="ab"/>
                 <w:noProof/>
                 <w:sz w:val="32"/>
                 <w:szCs w:val="32"/>
@@ -647,7 +647,7 @@
             </w:r>
             <w:r>
               <w:rPr>
-                <w:rStyle w:val="a8"/>
+                <w:rStyle w:val="ab"/>
                 <w:rFonts w:hint="eastAsia"/>
                 <w:noProof/>
                 <w:sz w:val="32"/>
@@ -721,7 +721,7 @@
         </w:p>
         <w:p>
           <w:pPr>
-            <w:pStyle w:val="30"/>
+            <w:pStyle w:val="TOC3"/>
             <w:tabs>
               <w:tab w:val="right" w:leader="dot" w:pos="8296"/>
             </w:tabs>
@@ -736,7 +736,7 @@
           <w:hyperlink w:anchor="_Toc525307136" w:history="1">
             <w:r>
               <w:rPr>
-                <w:rStyle w:val="a8"/>
+                <w:rStyle w:val="ab"/>
                 <w:noProof/>
                 <w:sz w:val="32"/>
                 <w:szCs w:val="32"/>
@@ -745,7 +745,7 @@
             </w:r>
             <w:r>
               <w:rPr>
-                <w:rStyle w:val="a8"/>
+                <w:rStyle w:val="ab"/>
                 <w:rFonts w:hint="eastAsia"/>
                 <w:noProof/>
                 <w:sz w:val="32"/>
@@ -819,7 +819,7 @@
         </w:p>
         <w:p>
           <w:pPr>
-            <w:pStyle w:val="30"/>
+            <w:pStyle w:val="TOC3"/>
             <w:tabs>
               <w:tab w:val="right" w:leader="dot" w:pos="8296"/>
             </w:tabs>
@@ -834,7 +834,7 @@
           <w:hyperlink w:anchor="_Toc525307137" w:history="1">
             <w:r>
               <w:rPr>
-                <w:rStyle w:val="a8"/>
+                <w:rStyle w:val="ab"/>
                 <w:noProof/>
                 <w:sz w:val="32"/>
                 <w:szCs w:val="32"/>
@@ -843,7 +843,7 @@
             </w:r>
             <w:r>
               <w:rPr>
-                <w:rStyle w:val="a8"/>
+                <w:rStyle w:val="ab"/>
                 <w:rFonts w:hint="eastAsia"/>
                 <w:noProof/>
                 <w:sz w:val="32"/>
@@ -1061,15 +1061,6 @@
     </w:p>
     <w:p>
       <w:pPr>
-        <w:rPr>
-          <w:rFonts w:asciiTheme="minorEastAsia" w:hAnsiTheme="minorEastAsia"/>
-          <w:sz w:val="32"/>
-          <w:szCs w:val="32"/>
-        </w:rPr>
-      </w:pPr>
-    </w:p>
-    <w:p>
-      <w:pPr>
         <w:pStyle w:val="2"/>
       </w:pPr>
       <w:bookmarkStart w:id="1" w:name="_Toc525307134"/>
@@ -1079,6 +1070,7 @@
         <w:pStyle w:val="2"/>
       </w:pPr>
       <w:r>
+        <w:lastRenderedPageBreak/>
         <w:t xml:space="preserve">1 </w:t>
       </w:r>
       <w:r>
@@ -1382,7 +1374,7 @@
     <w:p/>
     <w:tbl>
       <w:tblPr>
-        <w:tblStyle w:val="a7"/>
+        <w:tblStyle w:val="aa"/>
         <w:tblW w:w="0" w:type="auto"/>
         <w:jc w:val="center"/>
         <w:tblLook w:val="04A0" w:firstRow="1" w:lastRow="0" w:firstColumn="1" w:lastColumn="0" w:noHBand="0" w:noVBand="1"/>
@@ -2273,7 +2265,7 @@
     <w:p/>
     <w:tbl>
       <w:tblPr>
-        <w:tblStyle w:val="a7"/>
+        <w:tblStyle w:val="aa"/>
         <w:tblW w:w="0" w:type="auto"/>
         <w:jc w:val="center"/>
         <w:tblLook w:val="04A0" w:firstRow="1" w:lastRow="0" w:firstColumn="1" w:lastColumn="0" w:noHBand="0" w:noVBand="1"/>
@@ -2535,7 +2527,6 @@
         <w:ind w:firstLineChars="200" w:firstLine="480"/>
       </w:pPr>
       <w:r>
-        <w:lastRenderedPageBreak/>
         <w:t>以传感器模块</w:t>
       </w:r>
       <w:r>
@@ -2553,7 +2544,7 @@
     </w:p>
     <w:tbl>
       <w:tblPr>
-        <w:tblStyle w:val="a7"/>
+        <w:tblStyle w:val="aa"/>
         <w:tblW w:w="0" w:type="auto"/>
         <w:jc w:val="center"/>
         <w:tblLook w:val="04A0" w:firstRow="1" w:lastRow="0" w:firstColumn="1" w:lastColumn="0" w:noHBand="0" w:noVBand="1"/>
@@ -2722,6 +2713,7 @@
                 <w:rFonts w:hint="eastAsia"/>
                 <w:szCs w:val="24"/>
               </w:rPr>
+              <w:lastRenderedPageBreak/>
               <w:t>4021</w:t>
             </w:r>
           </w:p>
@@ -4506,19 +4498,11 @@
                 <w:szCs w:val="24"/>
               </w:rPr>
             </w:pPr>
-            <w:proofErr w:type="spellStart"/>
-            <w:r>
-              <w:rPr>
-                <w:szCs w:val="24"/>
-              </w:rPr>
-              <w:t>ug</w:t>
-            </w:r>
-            <w:proofErr w:type="spellEnd"/>
-            <w:r>
-              <w:rPr>
-                <w:szCs w:val="24"/>
-              </w:rPr>
-              <w:t>/m^3</w:t>
+            <w:r>
+              <w:rPr>
+                <w:szCs w:val="24"/>
+              </w:rPr>
+              <w:t>ug/m^3</w:t>
             </w:r>
           </w:p>
         </w:tc>
@@ -4763,19 +4747,11 @@
                 <w:szCs w:val="24"/>
               </w:rPr>
             </w:pPr>
-            <w:proofErr w:type="spellStart"/>
-            <w:r>
-              <w:rPr>
-                <w:szCs w:val="24"/>
-              </w:rPr>
-              <w:t>ug</w:t>
-            </w:r>
-            <w:proofErr w:type="spellEnd"/>
-            <w:r>
-              <w:rPr>
-                <w:szCs w:val="24"/>
-              </w:rPr>
-              <w:t>/m^3</w:t>
+            <w:r>
+              <w:rPr>
+                <w:szCs w:val="24"/>
+              </w:rPr>
+              <w:t>ug/m^3</w:t>
             </w:r>
           </w:p>
         </w:tc>
@@ -5136,15 +5112,452 @@
     </w:p>
     <w:p>
       <w:pPr>
-        <w:rPr>
-          <w:szCs w:val="24"/>
-        </w:rPr>
+        <w:pStyle w:val="2"/>
       </w:pPr>
+      <w:r>
+        <w:rPr>
+          <w:rFonts w:hint="eastAsia"/>
+        </w:rPr>
+        <w:t xml:space="preserve">3 </w:t>
+      </w:r>
+      <w:r>
+        <w:rPr>
+          <w:rFonts w:hint="eastAsia"/>
+        </w:rPr>
+        <w:t>可调</w:t>
+      </w:r>
+      <w:r>
+        <w:rPr>
+          <w:rFonts w:hint="eastAsia"/>
+        </w:rPr>
+        <w:t>系统参数</w:t>
+      </w:r>
     </w:p>
     <w:p>
+      <w:pPr>
+        <w:ind w:firstLine="420"/>
+      </w:pPr>
+      <w:r>
+        <w:rPr>
+          <w:rFonts w:hint="eastAsia"/>
+        </w:rPr>
+        <w:t>可调</w:t>
+      </w:r>
+      <w:r>
+        <w:rPr>
+          <w:rFonts w:hint="eastAsia"/>
+        </w:rPr>
+        <w:t>系统参数</w:t>
+      </w:r>
+      <w:r>
+        <w:rPr>
+          <w:rFonts w:hint="eastAsia"/>
+        </w:rPr>
+        <w:t>存放</w:t>
+      </w:r>
+      <w:r>
+        <w:rPr>
+          <w:rFonts w:hint="eastAsia"/>
+        </w:rPr>
+        <w:t>在</w:t>
+      </w:r>
+      <w:r>
+        <w:rPr>
+          <w:rFonts w:hint="eastAsia"/>
+        </w:rPr>
+        <w:t>Holding</w:t>
+      </w:r>
+      <w:r>
+        <w:t xml:space="preserve"> </w:t>
+      </w:r>
+      <w:r>
+        <w:rPr>
+          <w:rFonts w:hint="eastAsia"/>
+        </w:rPr>
+        <w:t>Registers</w:t>
+      </w:r>
+      <w:r>
+        <w:t>处</w:t>
+      </w:r>
+      <w:r>
+        <w:rPr>
+          <w:rFonts w:hint="eastAsia"/>
+        </w:rPr>
+        <w:t>，用于查看和修改系统参数，</w:t>
+      </w:r>
+      <w:r>
+        <w:t>起始地址为</w:t>
+      </w:r>
+      <w:r>
+        <w:rPr>
+          <w:rFonts w:hint="eastAsia"/>
+        </w:rPr>
+        <w:t>5000</w:t>
+      </w:r>
+      <w:r>
+        <w:rPr>
+          <w:rFonts w:hint="eastAsia"/>
+        </w:rPr>
+        <w:t>，终止地址为</w:t>
+      </w:r>
+      <w:r>
+        <w:rPr>
+          <w:rFonts w:hint="eastAsia"/>
+        </w:rPr>
+        <w:t>5001</w:t>
+      </w:r>
+      <w:r>
+        <w:rPr>
+          <w:rFonts w:hint="eastAsia"/>
+        </w:rPr>
+        <w:t>。</w:t>
+      </w:r>
       <w:bookmarkStart w:id="7" w:name="_GoBack"/>
       <w:bookmarkEnd w:id="7"/>
     </w:p>
+    <w:p>
+      <w:pPr>
+        <w:rPr>
+          <w:szCs w:val="24"/>
+        </w:rPr>
+      </w:pPr>
+    </w:p>
+    <w:tbl>
+      <w:tblPr>
+        <w:tblStyle w:val="aa"/>
+        <w:tblW w:w="0" w:type="auto"/>
+        <w:jc w:val="center"/>
+        <w:tblLook w:val="04A0" w:firstRow="1" w:lastRow="0" w:firstColumn="1" w:lastColumn="0" w:noHBand="0" w:noVBand="1"/>
+      </w:tblPr>
+      <w:tblGrid>
+        <w:gridCol w:w="1560"/>
+        <w:gridCol w:w="1412"/>
+        <w:gridCol w:w="1701"/>
+        <w:gridCol w:w="1276"/>
+        <w:gridCol w:w="2273"/>
+      </w:tblGrid>
+      <w:tr>
+        <w:trPr>
+          <w:trHeight w:val="259"/>
+          <w:jc w:val="center"/>
+        </w:trPr>
+        <w:tc>
+          <w:tcPr>
+            <w:tcW w:w="1560" w:type="dxa"/>
+            <w:vAlign w:val="center"/>
+          </w:tcPr>
+          <w:p>
+            <w:pPr>
+              <w:jc w:val="center"/>
+              <w:rPr>
+                <w:szCs w:val="24"/>
+              </w:rPr>
+            </w:pPr>
+            <w:r>
+              <w:rPr>
+                <w:rFonts w:hint="eastAsia"/>
+                <w:szCs w:val="24"/>
+              </w:rPr>
+              <w:t>寄存器地址</w:t>
+            </w:r>
+          </w:p>
+        </w:tc>
+        <w:tc>
+          <w:tcPr>
+            <w:tcW w:w="1412" w:type="dxa"/>
+            <w:vAlign w:val="center"/>
+          </w:tcPr>
+          <w:p>
+            <w:pPr>
+              <w:jc w:val="center"/>
+              <w:rPr>
+                <w:szCs w:val="24"/>
+              </w:rPr>
+            </w:pPr>
+            <w:r>
+              <w:rPr>
+                <w:rFonts w:hint="eastAsia"/>
+                <w:szCs w:val="24"/>
+              </w:rPr>
+              <w:t>名称</w:t>
+            </w:r>
+          </w:p>
+        </w:tc>
+        <w:tc>
+          <w:tcPr>
+            <w:tcW w:w="1701" w:type="dxa"/>
+            <w:vAlign w:val="center"/>
+          </w:tcPr>
+          <w:p>
+            <w:pPr>
+              <w:jc w:val="center"/>
+              <w:rPr>
+                <w:szCs w:val="24"/>
+              </w:rPr>
+            </w:pPr>
+            <w:r>
+              <w:rPr>
+                <w:rFonts w:hint="eastAsia"/>
+                <w:szCs w:val="24"/>
+              </w:rPr>
+              <w:t>数据类型</w:t>
+            </w:r>
+          </w:p>
+        </w:tc>
+        <w:tc>
+          <w:tcPr>
+            <w:tcW w:w="1276" w:type="dxa"/>
+            <w:vAlign w:val="center"/>
+          </w:tcPr>
+          <w:p>
+            <w:pPr>
+              <w:jc w:val="center"/>
+              <w:rPr>
+                <w:szCs w:val="24"/>
+              </w:rPr>
+            </w:pPr>
+            <w:r>
+              <w:rPr>
+                <w:rFonts w:hint="eastAsia"/>
+                <w:szCs w:val="24"/>
+              </w:rPr>
+              <w:t>数据长度</w:t>
+            </w:r>
+          </w:p>
+        </w:tc>
+        <w:tc>
+          <w:tcPr>
+            <w:tcW w:w="2273" w:type="dxa"/>
+            <w:vAlign w:val="center"/>
+          </w:tcPr>
+          <w:p>
+            <w:pPr>
+              <w:jc w:val="center"/>
+              <w:rPr>
+                <w:szCs w:val="24"/>
+              </w:rPr>
+            </w:pPr>
+            <w:r>
+              <w:rPr>
+                <w:rFonts w:hint="eastAsia"/>
+                <w:szCs w:val="24"/>
+              </w:rPr>
+              <w:t>说明</w:t>
+            </w:r>
+          </w:p>
+        </w:tc>
+      </w:tr>
+      <w:tr>
+        <w:trPr>
+          <w:trHeight w:val="83"/>
+          <w:jc w:val="center"/>
+        </w:trPr>
+        <w:tc>
+          <w:tcPr>
+            <w:tcW w:w="1560" w:type="dxa"/>
+            <w:vAlign w:val="center"/>
+          </w:tcPr>
+          <w:p>
+            <w:pPr>
+              <w:jc w:val="center"/>
+              <w:rPr>
+                <w:szCs w:val="24"/>
+              </w:rPr>
+            </w:pPr>
+            <w:r>
+              <w:rPr>
+                <w:rFonts w:hint="eastAsia"/>
+                <w:szCs w:val="24"/>
+              </w:rPr>
+              <w:t>5000</w:t>
+            </w:r>
+          </w:p>
+        </w:tc>
+        <w:tc>
+          <w:tcPr>
+            <w:tcW w:w="1412" w:type="dxa"/>
+            <w:vMerge w:val="restart"/>
+            <w:vAlign w:val="center"/>
+          </w:tcPr>
+          <w:p>
+            <w:pPr>
+              <w:jc w:val="center"/>
+              <w:rPr>
+                <w:szCs w:val="24"/>
+              </w:rPr>
+            </w:pPr>
+            <w:r>
+              <w:rPr>
+                <w:szCs w:val="24"/>
+              </w:rPr>
+              <w:t>时间戳</w:t>
+            </w:r>
+          </w:p>
+        </w:tc>
+        <w:tc>
+          <w:tcPr>
+            <w:tcW w:w="1701" w:type="dxa"/>
+            <w:vMerge w:val="restart"/>
+            <w:vAlign w:val="center"/>
+          </w:tcPr>
+          <w:p>
+            <w:pPr>
+              <w:jc w:val="center"/>
+              <w:rPr>
+                <w:szCs w:val="24"/>
+              </w:rPr>
+            </w:pPr>
+            <w:r>
+              <w:rPr>
+                <w:szCs w:val="24"/>
+              </w:rPr>
+              <w:t>u</w:t>
+            </w:r>
+            <w:r>
+              <w:rPr>
+                <w:rFonts w:hint="eastAsia"/>
+                <w:szCs w:val="24"/>
+              </w:rPr>
+              <w:t>int3</w:t>
+            </w:r>
+            <w:r>
+              <w:rPr>
+                <w:szCs w:val="24"/>
+              </w:rPr>
+              <w:t>2</w:t>
+            </w:r>
+          </w:p>
+        </w:tc>
+        <w:tc>
+          <w:tcPr>
+            <w:tcW w:w="1276" w:type="dxa"/>
+            <w:vMerge w:val="restart"/>
+            <w:vAlign w:val="center"/>
+          </w:tcPr>
+          <w:p>
+            <w:pPr>
+              <w:jc w:val="center"/>
+              <w:rPr>
+                <w:szCs w:val="24"/>
+              </w:rPr>
+            </w:pPr>
+            <w:r>
+              <w:rPr>
+                <w:rFonts w:hint="eastAsia"/>
+                <w:szCs w:val="24"/>
+              </w:rPr>
+              <w:t>4</w:t>
+            </w:r>
+          </w:p>
+        </w:tc>
+        <w:tc>
+          <w:tcPr>
+            <w:tcW w:w="2273" w:type="dxa"/>
+            <w:vMerge w:val="restart"/>
+            <w:vAlign w:val="center"/>
+          </w:tcPr>
+          <w:p>
+            <w:pPr>
+              <w:jc w:val="center"/>
+              <w:rPr>
+                <w:szCs w:val="24"/>
+              </w:rPr>
+            </w:pPr>
+            <w:r>
+              <w:rPr>
+                <w:szCs w:val="24"/>
+              </w:rPr>
+              <w:t>epoch timestamp</w:t>
+            </w:r>
+          </w:p>
+        </w:tc>
+      </w:tr>
+      <w:tr>
+        <w:trPr>
+          <w:trHeight w:val="83"/>
+          <w:jc w:val="center"/>
+        </w:trPr>
+        <w:tc>
+          <w:tcPr>
+            <w:tcW w:w="1560" w:type="dxa"/>
+            <w:vAlign w:val="center"/>
+          </w:tcPr>
+          <w:p>
+            <w:pPr>
+              <w:jc w:val="center"/>
+              <w:rPr>
+                <w:szCs w:val="24"/>
+              </w:rPr>
+            </w:pPr>
+            <w:r>
+              <w:rPr>
+                <w:rFonts w:hint="eastAsia"/>
+                <w:szCs w:val="24"/>
+              </w:rPr>
+              <w:t>5001</w:t>
+            </w:r>
+          </w:p>
+        </w:tc>
+        <w:tc>
+          <w:tcPr>
+            <w:tcW w:w="1412" w:type="dxa"/>
+            <w:vMerge/>
+            <w:vAlign w:val="center"/>
+          </w:tcPr>
+          <w:p>
+            <w:pPr>
+              <w:jc w:val="center"/>
+              <w:rPr>
+                <w:szCs w:val="24"/>
+              </w:rPr>
+            </w:pPr>
+          </w:p>
+        </w:tc>
+        <w:tc>
+          <w:tcPr>
+            <w:tcW w:w="1701" w:type="dxa"/>
+            <w:vMerge/>
+          </w:tcPr>
+          <w:p>
+            <w:pPr>
+              <w:jc w:val="center"/>
+              <w:rPr>
+                <w:szCs w:val="24"/>
+              </w:rPr>
+            </w:pPr>
+          </w:p>
+        </w:tc>
+        <w:tc>
+          <w:tcPr>
+            <w:tcW w:w="1276" w:type="dxa"/>
+            <w:vMerge/>
+          </w:tcPr>
+          <w:p>
+            <w:pPr>
+              <w:jc w:val="center"/>
+              <w:rPr>
+                <w:szCs w:val="24"/>
+              </w:rPr>
+            </w:pPr>
+          </w:p>
+        </w:tc>
+        <w:tc>
+          <w:tcPr>
+            <w:tcW w:w="2273" w:type="dxa"/>
+            <w:vMerge/>
+          </w:tcPr>
+          <w:p>
+            <w:pPr>
+              <w:jc w:val="center"/>
+              <w:rPr>
+                <w:szCs w:val="24"/>
+              </w:rPr>
+            </w:pPr>
+          </w:p>
+        </w:tc>
+      </w:tr>
+    </w:tbl>
+    <w:p/>
     <w:p/>
     <w:p/>
     <w:sectPr>
@@ -5160,7 +5573,7 @@
 </file>
 
 <file path=word/endnotes.xml><?xml version="1.0" encoding="utf-8"?>
-<w:endnotes xmlns:wpc="http://schemas.microsoft.com/office/word/2010/wordprocessingCanvas" xmlns:mc="http://schemas.openxmlformats.org/markup-compatibility/2006" xmlns:o="urn:schemas-microsoft-com:office:office" xmlns:r="http://schemas.openxmlformats.org/officeDocument/2006/relationships" xmlns:m="http://schemas.openxmlformats.org/officeDocument/2006/math" xmlns:v="urn:schemas-microsoft-com:vml" xmlns:wp14="http://schemas.microsoft.com/office/word/2010/wordprocessingDrawing" xmlns:wp="http://schemas.openxmlformats.org/drawingml/2006/wordprocessingDrawing" xmlns:w10="urn:schemas-microsoft-com:office:word" xmlns:w="http://schemas.openxmlformats.org/wordprocessingml/2006/main" xmlns:w14="http://schemas.microsoft.com/office/word/2010/wordml" xmlns:w15="http://schemas.microsoft.com/office/word/2012/wordml" xmlns:wpg="http://schemas.microsoft.com/office/word/2010/wordprocessingGroup" xmlns:wpi="http://schemas.microsoft.com/office/word/2010/wordprocessingInk" xmlns:wne="http://schemas.microsoft.com/office/word/2006/wordml" xmlns:wps="http://schemas.microsoft.com/office/word/2010/wordprocessingShape" mc:Ignorable="w14 w15 wp14">
+<w:endnotes xmlns:wpc="http://schemas.microsoft.com/office/word/2010/wordprocessingCanvas" xmlns:cx="http://schemas.microsoft.com/office/drawing/2014/chartex" xmlns:cx1="http://schemas.microsoft.com/office/drawing/2015/9/8/chartex" xmlns:cx2="http://schemas.microsoft.com/office/drawing/2015/10/21/chartex" xmlns:cx3="http://schemas.microsoft.com/office/drawing/2016/5/9/chartex" xmlns:cx4="http://schemas.microsoft.com/office/drawing/2016/5/10/chartex" xmlns:cx5="http://schemas.microsoft.com/office/drawing/2016/5/11/chartex" xmlns:cx6="http://schemas.microsoft.com/office/drawing/2016/5/12/chartex" xmlns:cx7="http://schemas.microsoft.com/office/drawing/2016/5/13/chartex" xmlns:cx8="http://schemas.microsoft.com/office/drawing/2016/5/14/chartex" xmlns:mc="http://schemas.openxmlformats.org/markup-compatibility/2006" xmlns:aink="http://schemas.microsoft.com/office/drawing/2016/ink" xmlns:am3d="http://schemas.microsoft.com/office/drawing/2017/model3d" xmlns:o="urn:schemas-microsoft-com:office:office" xmlns:r="http://schemas.openxmlformats.org/officeDocument/2006/relationships" xmlns:m="http://schemas.openxmlformats.org/officeDocument/2006/math" xmlns:v="urn:schemas-microsoft-com:vml" xmlns:wp14="http://schemas.microsoft.com/office/word/2010/wordprocessingDrawing" xmlns:wp="http://schemas.openxmlformats.org/drawingml/2006/wordprocessingDrawing" xmlns:w10="urn:schemas-microsoft-com:office:word" xmlns:w="http://schemas.openxmlformats.org/wordprocessingml/2006/main" xmlns:w14="http://schemas.microsoft.com/office/word/2010/wordml" xmlns:w15="http://schemas.microsoft.com/office/word/2012/wordml" xmlns:w16cid="http://schemas.microsoft.com/office/word/2016/wordml/cid" xmlns:w16se="http://schemas.microsoft.com/office/word/2015/wordml/symex" xmlns:wpg="http://schemas.microsoft.com/office/word/2010/wordprocessingGroup" xmlns:wpi="http://schemas.microsoft.com/office/word/2010/wordprocessingInk" xmlns:wne="http://schemas.microsoft.com/office/word/2006/wordml" xmlns:wps="http://schemas.microsoft.com/office/word/2010/wordprocessingShape" mc:Ignorable="w14 w15 w16se w16cid wp14">
   <w:endnote w:type="separator" w:id="-1">
     <w:p>
       <w:r>
@@ -5179,7 +5592,7 @@
 </file>
 
 <file path=word/footer1.xml><?xml version="1.0" encoding="utf-8"?>
-<w:ftr xmlns:wpc="http://schemas.microsoft.com/office/word/2010/wordprocessingCanvas" xmlns:mc="http://schemas.openxmlformats.org/markup-compatibility/2006" xmlns:o="urn:schemas-microsoft-com:office:office" xmlns:r="http://schemas.openxmlformats.org/officeDocument/2006/relationships" xmlns:m="http://schemas.openxmlformats.org/officeDocument/2006/math" xmlns:v="urn:schemas-microsoft-com:vml" xmlns:wp14="http://schemas.microsoft.com/office/word/2010/wordprocessingDrawing" xmlns:wp="http://schemas.openxmlformats.org/drawingml/2006/wordprocessingDrawing" xmlns:w10="urn:schemas-microsoft-com:office:word" xmlns:w="http://schemas.openxmlformats.org/wordprocessingml/2006/main" xmlns:w14="http://schemas.microsoft.com/office/word/2010/wordml" xmlns:w15="http://schemas.microsoft.com/office/word/2012/wordml" xmlns:wpg="http://schemas.microsoft.com/office/word/2010/wordprocessingGroup" xmlns:wpi="http://schemas.microsoft.com/office/word/2010/wordprocessingInk" xmlns:wne="http://schemas.microsoft.com/office/word/2006/wordml" xmlns:wps="http://schemas.microsoft.com/office/word/2010/wordprocessingShape" mc:Ignorable="w14 w15 wp14">
+<w:ftr xmlns:wpc="http://schemas.microsoft.com/office/word/2010/wordprocessingCanvas" xmlns:cx="http://schemas.microsoft.com/office/drawing/2014/chartex" xmlns:cx1="http://schemas.microsoft.com/office/drawing/2015/9/8/chartex" xmlns:cx2="http://schemas.microsoft.com/office/drawing/2015/10/21/chartex" xmlns:cx3="http://schemas.microsoft.com/office/drawing/2016/5/9/chartex" xmlns:cx4="http://schemas.microsoft.com/office/drawing/2016/5/10/chartex" xmlns:cx5="http://schemas.microsoft.com/office/drawing/2016/5/11/chartex" xmlns:cx6="http://schemas.microsoft.com/office/drawing/2016/5/12/chartex" xmlns:cx7="http://schemas.microsoft.com/office/drawing/2016/5/13/chartex" xmlns:cx8="http://schemas.microsoft.com/office/drawing/2016/5/14/chartex" xmlns:mc="http://schemas.openxmlformats.org/markup-compatibility/2006" xmlns:aink="http://schemas.microsoft.com/office/drawing/2016/ink" xmlns:am3d="http://schemas.microsoft.com/office/drawing/2017/model3d" xmlns:o="urn:schemas-microsoft-com:office:office" xmlns:r="http://schemas.openxmlformats.org/officeDocument/2006/relationships" xmlns:m="http://schemas.openxmlformats.org/officeDocument/2006/math" xmlns:v="urn:schemas-microsoft-com:vml" xmlns:wp14="http://schemas.microsoft.com/office/word/2010/wordprocessingDrawing" xmlns:wp="http://schemas.openxmlformats.org/drawingml/2006/wordprocessingDrawing" xmlns:w10="urn:schemas-microsoft-com:office:word" xmlns:w="http://schemas.openxmlformats.org/wordprocessingml/2006/main" xmlns:w14="http://schemas.microsoft.com/office/word/2010/wordml" xmlns:w15="http://schemas.microsoft.com/office/word/2012/wordml" xmlns:w16cid="http://schemas.microsoft.com/office/word/2016/wordml/cid" xmlns:w16se="http://schemas.microsoft.com/office/word/2015/wordml/symex" xmlns:wpg="http://schemas.microsoft.com/office/word/2010/wordprocessingGroup" xmlns:wpi="http://schemas.microsoft.com/office/word/2010/wordprocessingInk" xmlns:wne="http://schemas.microsoft.com/office/word/2006/wordml" xmlns:wps="http://schemas.microsoft.com/office/word/2010/wordprocessingShape" mc:Ignorable="w14 w15 w16se w16cid wp14">
   <w:sdt>
     <w:sdtPr>
       <w:id w:val="1275365530"/>
@@ -5192,7 +5605,7 @@
     <w:sdtContent>
       <w:p>
         <w:pPr>
-          <w:pStyle w:val="a4"/>
+          <w:pStyle w:val="a5"/>
           <w:jc w:val="center"/>
         </w:pPr>
         <w:r>
@@ -5219,14 +5632,14 @@
   </w:sdt>
   <w:p>
     <w:pPr>
-      <w:pStyle w:val="a4"/>
+      <w:pStyle w:val="a5"/>
     </w:pPr>
   </w:p>
 </w:ftr>
 </file>
 
 <file path=word/footnotes.xml><?xml version="1.0" encoding="utf-8"?>
-<w:footnotes xmlns:wpc="http://schemas.microsoft.com/office/word/2010/wordprocessingCanvas" xmlns:mc="http://schemas.openxmlformats.org/markup-compatibility/2006" xmlns:o="urn:schemas-microsoft-com:office:office" xmlns:r="http://schemas.openxmlformats.org/officeDocument/2006/relationships" xmlns:m="http://schemas.openxmlformats.org/officeDocument/2006/math" xmlns:v="urn:schemas-microsoft-com:vml" xmlns:wp14="http://schemas.microsoft.com/office/word/2010/wordprocessingDrawing" xmlns:wp="http://schemas.openxmlformats.org/drawingml/2006/wordprocessingDrawing" xmlns:w10="urn:schemas-microsoft-com:office:word" xmlns:w="http://schemas.openxmlformats.org/wordprocessingml/2006/main" xmlns:w14="http://schemas.microsoft.com/office/word/2010/wordml" xmlns:w15="http://schemas.microsoft.com/office/word/2012/wordml" xmlns:wpg="http://schemas.microsoft.com/office/word/2010/wordprocessingGroup" xmlns:wpi="http://schemas.microsoft.com/office/word/2010/wordprocessingInk" xmlns:wne="http://schemas.microsoft.com/office/word/2006/wordml" xmlns:wps="http://schemas.microsoft.com/office/word/2010/wordprocessingShape" mc:Ignorable="w14 w15 wp14">
+<w:footnotes xmlns:wpc="http://schemas.microsoft.com/office/word/2010/wordprocessingCanvas" xmlns:cx="http://schemas.microsoft.com/office/drawing/2014/chartex" xmlns:cx1="http://schemas.microsoft.com/office/drawing/2015/9/8/chartex" xmlns:cx2="http://schemas.microsoft.com/office/drawing/2015/10/21/chartex" xmlns:cx3="http://schemas.microsoft.com/office/drawing/2016/5/9/chartex" xmlns:cx4="http://schemas.microsoft.com/office/drawing/2016/5/10/chartex" xmlns:cx5="http://schemas.microsoft.com/office/drawing/2016/5/11/chartex" xmlns:cx6="http://schemas.microsoft.com/office/drawing/2016/5/12/chartex" xmlns:cx7="http://schemas.microsoft.com/office/drawing/2016/5/13/chartex" xmlns:cx8="http://schemas.microsoft.com/office/drawing/2016/5/14/chartex" xmlns:mc="http://schemas.openxmlformats.org/markup-compatibility/2006" xmlns:aink="http://schemas.microsoft.com/office/drawing/2016/ink" xmlns:am3d="http://schemas.microsoft.com/office/drawing/2017/model3d" xmlns:o="urn:schemas-microsoft-com:office:office" xmlns:r="http://schemas.openxmlformats.org/officeDocument/2006/relationships" xmlns:m="http://schemas.openxmlformats.org/officeDocument/2006/math" xmlns:v="urn:schemas-microsoft-com:vml" xmlns:wp14="http://schemas.microsoft.com/office/word/2010/wordprocessingDrawing" xmlns:wp="http://schemas.openxmlformats.org/drawingml/2006/wordprocessingDrawing" xmlns:w10="urn:schemas-microsoft-com:office:word" xmlns:w="http://schemas.openxmlformats.org/wordprocessingml/2006/main" xmlns:w14="http://schemas.microsoft.com/office/word/2010/wordml" xmlns:w15="http://schemas.microsoft.com/office/word/2012/wordml" xmlns:w16cid="http://schemas.microsoft.com/office/word/2016/wordml/cid" xmlns:w16se="http://schemas.microsoft.com/office/word/2015/wordml/symex" xmlns:wpg="http://schemas.microsoft.com/office/word/2010/wordprocessingGroup" xmlns:wpi="http://schemas.microsoft.com/office/word/2010/wordprocessingInk" xmlns:wne="http://schemas.microsoft.com/office/word/2006/wordml" xmlns:wps="http://schemas.microsoft.com/office/word/2010/wordprocessingShape" mc:Ignorable="w14 w15 w16se w16cid wp14">
   <w:footnote w:type="separator" w:id="-1">
     <w:p>
       <w:r>
@@ -5245,7 +5658,7 @@
 </file>
 
 <file path=word/header1.xml><?xml version="1.0" encoding="utf-8"?>
-<w:hdr xmlns:wpc="http://schemas.microsoft.com/office/word/2010/wordprocessingCanvas" xmlns:mc="http://schemas.openxmlformats.org/markup-compatibility/2006" xmlns:o="urn:schemas-microsoft-com:office:office" xmlns:r="http://schemas.openxmlformats.org/officeDocument/2006/relationships" xmlns:m="http://schemas.openxmlformats.org/officeDocument/2006/math" xmlns:v="urn:schemas-microsoft-com:vml" xmlns:wp14="http://schemas.microsoft.com/office/word/2010/wordprocessingDrawing" xmlns:wp="http://schemas.openxmlformats.org/drawingml/2006/wordprocessingDrawing" xmlns:w10="urn:schemas-microsoft-com:office:word" xmlns:w="http://schemas.openxmlformats.org/wordprocessingml/2006/main" xmlns:w14="http://schemas.microsoft.com/office/word/2010/wordml" xmlns:w15="http://schemas.microsoft.com/office/word/2012/wordml" xmlns:wpg="http://schemas.microsoft.com/office/word/2010/wordprocessingGroup" xmlns:wpi="http://schemas.microsoft.com/office/word/2010/wordprocessingInk" xmlns:wne="http://schemas.microsoft.com/office/word/2006/wordml" xmlns:wps="http://schemas.microsoft.com/office/word/2010/wordprocessingShape" mc:Ignorable="w14 w15 wp14">
+<w:hdr xmlns:wpc="http://schemas.microsoft.com/office/word/2010/wordprocessingCanvas" xmlns:cx="http://schemas.microsoft.com/office/drawing/2014/chartex" xmlns:cx1="http://schemas.microsoft.com/office/drawing/2015/9/8/chartex" xmlns:cx2="http://schemas.microsoft.com/office/drawing/2015/10/21/chartex" xmlns:cx3="http://schemas.microsoft.com/office/drawing/2016/5/9/chartex" xmlns:cx4="http://schemas.microsoft.com/office/drawing/2016/5/10/chartex" xmlns:cx5="http://schemas.microsoft.com/office/drawing/2016/5/11/chartex" xmlns:cx6="http://schemas.microsoft.com/office/drawing/2016/5/12/chartex" xmlns:cx7="http://schemas.microsoft.com/office/drawing/2016/5/13/chartex" xmlns:cx8="http://schemas.microsoft.com/office/drawing/2016/5/14/chartex" xmlns:mc="http://schemas.openxmlformats.org/markup-compatibility/2006" xmlns:aink="http://schemas.microsoft.com/office/drawing/2016/ink" xmlns:am3d="http://schemas.microsoft.com/office/drawing/2017/model3d" xmlns:o="urn:schemas-microsoft-com:office:office" xmlns:r="http://schemas.openxmlformats.org/officeDocument/2006/relationships" xmlns:m="http://schemas.openxmlformats.org/officeDocument/2006/math" xmlns:v="urn:schemas-microsoft-com:vml" xmlns:wp14="http://schemas.microsoft.com/office/word/2010/wordprocessingDrawing" xmlns:wp="http://schemas.openxmlformats.org/drawingml/2006/wordprocessingDrawing" xmlns:w10="urn:schemas-microsoft-com:office:word" xmlns:w="http://schemas.openxmlformats.org/wordprocessingml/2006/main" xmlns:w14="http://schemas.microsoft.com/office/word/2010/wordml" xmlns:w15="http://schemas.microsoft.com/office/word/2012/wordml" xmlns:w16cid="http://schemas.microsoft.com/office/word/2016/wordml/cid" xmlns:w16se="http://schemas.microsoft.com/office/word/2015/wordml/symex" xmlns:wpg="http://schemas.microsoft.com/office/word/2010/wordprocessingGroup" xmlns:wpi="http://schemas.microsoft.com/office/word/2010/wordprocessingInk" xmlns:wne="http://schemas.microsoft.com/office/word/2006/wordml" xmlns:wps="http://schemas.microsoft.com/office/word/2010/wordprocessingShape" mc:Ignorable="w14 w15 w16se w16cid wp14">
   <w:p>
     <w:pPr>
       <w:rPr>
@@ -5259,7 +5672,7 @@
         <w:noProof/>
       </w:rPr>
       <w:drawing>
-        <wp:inline distT="0" distB="0" distL="0" distR="0" wp14:anchorId="1D0620CB" wp14:editId="0F24D33B">
+        <wp:inline distT="0" distB="0" distL="0" distR="0" wp14:anchorId="0DA5A94E" wp14:editId="275CC9B6">
           <wp:extent cx="1951448" cy="720000"/>
           <wp:effectExtent l="0" t="0" r="0" b="4445"/>
           <wp:docPr id="2" name="图片 2"/>
@@ -5341,8 +5754,8 @@
 </file>
 
 <file path=word/numbering.xml><?xml version="1.0" encoding="utf-8"?>
-<w:numbering xmlns:wpc="http://schemas.microsoft.com/office/word/2010/wordprocessingCanvas" xmlns:mc="http://schemas.openxmlformats.org/markup-compatibility/2006" xmlns:o="urn:schemas-microsoft-com:office:office" xmlns:r="http://schemas.openxmlformats.org/officeDocument/2006/relationships" xmlns:m="http://schemas.openxmlformats.org/officeDocument/2006/math" xmlns:v="urn:schemas-microsoft-com:vml" xmlns:wp14="http://schemas.microsoft.com/office/word/2010/wordprocessingDrawing" xmlns:wp="http://schemas.openxmlformats.org/drawingml/2006/wordprocessingDrawing" xmlns:w10="urn:schemas-microsoft-com:office:word" xmlns:w="http://schemas.openxmlformats.org/wordprocessingml/2006/main" xmlns:w14="http://schemas.microsoft.com/office/word/2010/wordml" xmlns:w15="http://schemas.microsoft.com/office/word/2012/wordml" xmlns:wpg="http://schemas.microsoft.com/office/word/2010/wordprocessingGroup" xmlns:wpi="http://schemas.microsoft.com/office/word/2010/wordprocessingInk" xmlns:wne="http://schemas.microsoft.com/office/word/2006/wordml" xmlns:wps="http://schemas.microsoft.com/office/word/2010/wordprocessingShape" mc:Ignorable="w14 w15 wp14">
-  <w:abstractNum w:abstractNumId="0">
+<w:numbering xmlns:wpc="http://schemas.microsoft.com/office/word/2010/wordprocessingCanvas" xmlns:cx="http://schemas.microsoft.com/office/drawing/2014/chartex" xmlns:cx1="http://schemas.microsoft.com/office/drawing/2015/9/8/chartex" xmlns:cx2="http://schemas.microsoft.com/office/drawing/2015/10/21/chartex" xmlns:cx3="http://schemas.microsoft.com/office/drawing/2016/5/9/chartex" xmlns:cx4="http://schemas.microsoft.com/office/drawing/2016/5/10/chartex" xmlns:cx5="http://schemas.microsoft.com/office/drawing/2016/5/11/chartex" xmlns:cx6="http://schemas.microsoft.com/office/drawing/2016/5/12/chartex" xmlns:cx7="http://schemas.microsoft.com/office/drawing/2016/5/13/chartex" xmlns:cx8="http://schemas.microsoft.com/office/drawing/2016/5/14/chartex" xmlns:mc="http://schemas.openxmlformats.org/markup-compatibility/2006" xmlns:aink="http://schemas.microsoft.com/office/drawing/2016/ink" xmlns:am3d="http://schemas.microsoft.com/office/drawing/2017/model3d" xmlns:o="urn:schemas-microsoft-com:office:office" xmlns:r="http://schemas.openxmlformats.org/officeDocument/2006/relationships" xmlns:m="http://schemas.openxmlformats.org/officeDocument/2006/math" xmlns:v="urn:schemas-microsoft-com:vml" xmlns:wp14="http://schemas.microsoft.com/office/word/2010/wordprocessingDrawing" xmlns:wp="http://schemas.openxmlformats.org/drawingml/2006/wordprocessingDrawing" xmlns:w10="urn:schemas-microsoft-com:office:word" xmlns:w="http://schemas.openxmlformats.org/wordprocessingml/2006/main" xmlns:w14="http://schemas.microsoft.com/office/word/2010/wordml" xmlns:w15="http://schemas.microsoft.com/office/word/2012/wordml" xmlns:w16cid="http://schemas.microsoft.com/office/word/2016/wordml/cid" xmlns:w16se="http://schemas.microsoft.com/office/word/2015/wordml/symex" xmlns:wpg="http://schemas.microsoft.com/office/word/2010/wordprocessingGroup" xmlns:wpi="http://schemas.microsoft.com/office/word/2010/wordprocessingInk" xmlns:wne="http://schemas.microsoft.com/office/word/2006/wordml" xmlns:wps="http://schemas.microsoft.com/office/word/2010/wordprocessingShape" mc:Ignorable="w14 w15 w16se w16cid wp14">
+  <w:abstractNum w:abstractNumId="0" w15:restartNumberingAfterBreak="0">
     <w:nsid w:val="7D015F84"/>
     <w:multiLevelType w:val="multilevel"/>
     <w:tmpl w:val="4AD41CC8"/>
@@ -5462,7 +5875,7 @@
 </file>
 
 <file path=word/styles.xml><?xml version="1.0" encoding="utf-8"?>
-<w:styles xmlns:mc="http://schemas.openxmlformats.org/markup-compatibility/2006" xmlns:r="http://schemas.openxmlformats.org/officeDocument/2006/relationships" xmlns:w="http://schemas.openxmlformats.org/wordprocessingml/2006/main" xmlns:w14="http://schemas.microsoft.com/office/word/2010/wordml" xmlns:w15="http://schemas.microsoft.com/office/word/2012/wordml" mc:Ignorable="w14 w15">
+<w:styles xmlns:mc="http://schemas.openxmlformats.org/markup-compatibility/2006" xmlns:r="http://schemas.openxmlformats.org/officeDocument/2006/relationships" xmlns:w="http://schemas.openxmlformats.org/wordprocessingml/2006/main" xmlns:w14="http://schemas.microsoft.com/office/word/2010/wordml" xmlns:w15="http://schemas.microsoft.com/office/word/2012/wordml" xmlns:w16cid="http://schemas.microsoft.com/office/word/2016/wordml/cid" xmlns:w16se="http://schemas.microsoft.com/office/word/2015/wordml/symex" mc:Ignorable="w14 w15 w16se w16cid">
   <w:docDefaults>
     <w:rPrDefault>
       <w:rPr>
@@ -5475,7 +5888,7 @@
     </w:rPrDefault>
     <w:pPrDefault/>
   </w:docDefaults>
-  <w:latentStyles w:defLockedState="0" w:defUIPriority="99" w:defSemiHidden="0" w:defUnhideWhenUsed="0" w:defQFormat="0" w:count="371">
+  <w:latentStyles w:defLockedState="0" w:defUIPriority="99" w:defSemiHidden="0" w:defUnhideWhenUsed="0" w:defQFormat="0" w:count="375">
     <w:lsdException w:name="Normal" w:uiPriority="0" w:qFormat="1"/>
     <w:lsdException w:name="heading 1" w:uiPriority="9" w:qFormat="1"/>
     <w:lsdException w:name="heading 2" w:semiHidden="1" w:uiPriority="9" w:unhideWhenUsed="1" w:qFormat="1"/>
@@ -5581,7 +5994,6 @@
     <w:lsdException w:name="HTML Sample" w:semiHidden="1" w:unhideWhenUsed="1"/>
     <w:lsdException w:name="HTML Typewriter" w:semiHidden="1" w:unhideWhenUsed="1"/>
     <w:lsdException w:name="HTML Variable" w:semiHidden="1" w:unhideWhenUsed="1"/>
-    <w:lsdException w:name="Normal Table" w:semiHidden="1" w:unhideWhenUsed="1"/>
     <w:lsdException w:name="annotation subject" w:semiHidden="1" w:unhideWhenUsed="1"/>
     <w:lsdException w:name="No List" w:semiHidden="1" w:unhideWhenUsed="1"/>
     <w:lsdException w:name="Outline List 1" w:semiHidden="1" w:unhideWhenUsed="1"/>
@@ -5625,10 +6037,8 @@
     <w:lsdException w:name="Table Elegant" w:semiHidden="1" w:unhideWhenUsed="1"/>
     <w:lsdException w:name="Table Professional" w:semiHidden="1" w:unhideWhenUsed="1"/>
     <w:lsdException w:name="Table Subtle 1" w:semiHidden="1" w:unhideWhenUsed="1"/>
-    <w:lsdException w:name="Table Subtle 2" w:semiHidden="1" w:unhideWhenUsed="1"/>
     <w:lsdException w:name="Table Web 1" w:semiHidden="1" w:unhideWhenUsed="1"/>
     <w:lsdException w:name="Table Web 2" w:semiHidden="1" w:unhideWhenUsed="1"/>
-    <w:lsdException w:name="Table Web 3" w:semiHidden="1" w:unhideWhenUsed="1"/>
     <w:lsdException w:name="Balloon Text" w:semiHidden="1" w:unhideWhenUsed="1"/>
     <w:lsdException w:name="Table Grid" w:uiPriority="39"/>
     <w:lsdException w:name="Table Theme" w:semiHidden="1" w:unhideWhenUsed="1"/>
@@ -5847,11 +6257,15 @@
     <w:lsdException w:name="List Table 5 Dark Accent 6" w:uiPriority="50"/>
     <w:lsdException w:name="List Table 6 Colorful Accent 6" w:uiPriority="51"/>
     <w:lsdException w:name="List Table 7 Colorful Accent 6" w:uiPriority="52"/>
+    <w:lsdException w:name="Mention" w:semiHidden="1" w:unhideWhenUsed="1"/>
+    <w:lsdException w:name="Smart Hyperlink" w:semiHidden="1" w:unhideWhenUsed="1"/>
+    <w:lsdException w:name="Hashtag" w:semiHidden="1" w:unhideWhenUsed="1"/>
+    <w:lsdException w:name="Unresolved Mention" w:semiHidden="1" w:unhideWhenUsed="1"/>
   </w:latentStyles>
   <w:style w:type="paragraph" w:default="1" w:styleId="a">
     <w:name w:val="Normal"/>
     <w:qFormat/>
-    <w:rsid w:val="000D04F8"/>
+    <w:rsid w:val="006C469B"/>
     <w:pPr>
       <w:widowControl w:val="0"/>
       <w:jc w:val="both"/>
@@ -5864,7 +6278,7 @@
     <w:name w:val="heading 1"/>
     <w:basedOn w:val="a"/>
     <w:next w:val="a"/>
-    <w:link w:val="1Char"/>
+    <w:link w:val="10"/>
     <w:uiPriority w:val="9"/>
     <w:qFormat/>
     <w:rsid w:val="00010C12"/>
@@ -5885,7 +6299,7 @@
     <w:name w:val="heading 2"/>
     <w:basedOn w:val="a"/>
     <w:next w:val="a"/>
-    <w:link w:val="2Char"/>
+    <w:link w:val="20"/>
     <w:uiPriority w:val="9"/>
     <w:unhideWhenUsed/>
     <w:qFormat/>
@@ -5905,7 +6319,7 @@
     <w:name w:val="heading 3"/>
     <w:basedOn w:val="a"/>
     <w:next w:val="a"/>
-    <w:link w:val="3Char"/>
+    <w:link w:val="30"/>
     <w:uiPriority w:val="9"/>
     <w:unhideWhenUsed/>
     <w:qFormat/>
@@ -5949,7 +6363,7 @@
   <w:style w:type="paragraph" w:styleId="a3">
     <w:name w:val="header"/>
     <w:basedOn w:val="a"/>
-    <w:link w:val="Char"/>
+    <w:link w:val="a4"/>
     <w:uiPriority w:val="99"/>
     <w:unhideWhenUsed/>
     <w:rsid w:val="003E5C26"/>
@@ -5969,8 +6383,8 @@
       <w:szCs w:val="18"/>
     </w:rPr>
   </w:style>
-  <w:style w:type="character" w:customStyle="1" w:styleId="Char">
-    <w:name w:val="页眉 Char"/>
+  <w:style w:type="character" w:customStyle="1" w:styleId="a4">
+    <w:name w:val="页眉 字符"/>
     <w:basedOn w:val="a0"/>
     <w:link w:val="a3"/>
     <w:uiPriority w:val="99"/>
@@ -5980,10 +6394,10 @@
       <w:szCs w:val="18"/>
     </w:rPr>
   </w:style>
-  <w:style w:type="paragraph" w:styleId="a4">
+  <w:style w:type="paragraph" w:styleId="a5">
     <w:name w:val="footer"/>
     <w:basedOn w:val="a"/>
-    <w:link w:val="Char0"/>
+    <w:link w:val="a6"/>
     <w:uiPriority w:val="99"/>
     <w:unhideWhenUsed/>
     <w:rsid w:val="003E5C26"/>
@@ -6000,10 +6414,10 @@
       <w:szCs w:val="18"/>
     </w:rPr>
   </w:style>
-  <w:style w:type="character" w:customStyle="1" w:styleId="Char0">
-    <w:name w:val="页脚 Char"/>
+  <w:style w:type="character" w:customStyle="1" w:styleId="a6">
+    <w:name w:val="页脚 字符"/>
     <w:basedOn w:val="a0"/>
-    <w:link w:val="a4"/>
+    <w:link w:val="a5"/>
     <w:uiPriority w:val="99"/>
     <w:rsid w:val="003E5C26"/>
     <w:rPr>
@@ -6011,10 +6425,10 @@
       <w:szCs w:val="18"/>
     </w:rPr>
   </w:style>
-  <w:style w:type="paragraph" w:styleId="a5">
+  <w:style w:type="paragraph" w:styleId="a7">
     <w:name w:val="footnote text"/>
     <w:basedOn w:val="a"/>
-    <w:link w:val="Char1"/>
+    <w:link w:val="a8"/>
     <w:uiPriority w:val="99"/>
     <w:semiHidden/>
     <w:unhideWhenUsed/>
@@ -6028,10 +6442,10 @@
       <w:szCs w:val="18"/>
     </w:rPr>
   </w:style>
-  <w:style w:type="character" w:customStyle="1" w:styleId="Char1">
-    <w:name w:val="脚注文本 Char"/>
+  <w:style w:type="character" w:customStyle="1" w:styleId="a8">
+    <w:name w:val="脚注文本 字符"/>
     <w:basedOn w:val="a0"/>
-    <w:link w:val="a5"/>
+    <w:link w:val="a7"/>
     <w:uiPriority w:val="99"/>
     <w:semiHidden/>
     <w:rsid w:val="003E5C26"/>
@@ -6040,7 +6454,7 @@
       <w:szCs w:val="18"/>
     </w:rPr>
   </w:style>
-  <w:style w:type="character" w:styleId="a6">
+  <w:style w:type="character" w:styleId="a9">
     <w:name w:val="footnote reference"/>
     <w:basedOn w:val="a0"/>
     <w:uiPriority w:val="99"/>
@@ -6051,8 +6465,8 @@
       <w:vertAlign w:val="superscript"/>
     </w:rPr>
   </w:style>
-  <w:style w:type="character" w:customStyle="1" w:styleId="1Char">
-    <w:name w:val="标题 1 Char"/>
+  <w:style w:type="character" w:customStyle="1" w:styleId="10">
+    <w:name w:val="标题 1 字符"/>
     <w:basedOn w:val="a0"/>
     <w:link w:val="1"/>
     <w:uiPriority w:val="9"/>
@@ -6065,8 +6479,8 @@
       <w:szCs w:val="44"/>
     </w:rPr>
   </w:style>
-  <w:style w:type="character" w:customStyle="1" w:styleId="2Char">
-    <w:name w:val="标题 2 Char"/>
+  <w:style w:type="character" w:customStyle="1" w:styleId="20">
+    <w:name w:val="标题 2 字符"/>
     <w:basedOn w:val="a0"/>
     <w:link w:val="2"/>
     <w:uiPriority w:val="9"/>
@@ -6079,13 +6493,12 @@
       <w:szCs w:val="32"/>
     </w:rPr>
   </w:style>
-  <w:style w:type="table" w:styleId="a7">
+  <w:style w:type="table" w:styleId="aa">
     <w:name w:val="Table Grid"/>
     <w:basedOn w:val="a1"/>
     <w:uiPriority w:val="39"/>
     <w:rsid w:val="00991966"/>
     <w:tblPr>
-      <w:tblInd w:w="0" w:type="dxa"/>
       <w:tblBorders>
         <w:top w:val="single" w:sz="4" w:space="0" w:color="auto"/>
         <w:left w:val="single" w:sz="4" w:space="0" w:color="auto"/>
@@ -6094,16 +6507,10 @@
         <w:insideH w:val="single" w:sz="4" w:space="0" w:color="auto"/>
         <w:insideV w:val="single" w:sz="4" w:space="0" w:color="auto"/>
       </w:tblBorders>
-      <w:tblCellMar>
-        <w:top w:w="0" w:type="dxa"/>
-        <w:left w:w="108" w:type="dxa"/>
-        <w:bottom w:w="0" w:type="dxa"/>
-        <w:right w:w="108" w:type="dxa"/>
-      </w:tblCellMar>
     </w:tblPr>
   </w:style>
-  <w:style w:type="character" w:customStyle="1" w:styleId="3Char">
-    <w:name w:val="标题 3 Char"/>
+  <w:style w:type="character" w:customStyle="1" w:styleId="30">
+    <w:name w:val="标题 3 字符"/>
     <w:basedOn w:val="a0"/>
     <w:link w:val="3"/>
     <w:uiPriority w:val="9"/>
@@ -6157,7 +6564,7 @@
       <w:szCs w:val="32"/>
     </w:rPr>
   </w:style>
-  <w:style w:type="paragraph" w:styleId="20">
+  <w:style w:type="paragraph" w:styleId="TOC2">
     <w:name w:val="toc 2"/>
     <w:basedOn w:val="a"/>
     <w:next w:val="a"/>
@@ -6177,7 +6584,7 @@
       <w:sz w:val="22"/>
     </w:rPr>
   </w:style>
-  <w:style w:type="paragraph" w:styleId="10">
+  <w:style w:type="paragraph" w:styleId="TOC1">
     <w:name w:val="toc 1"/>
     <w:basedOn w:val="a"/>
     <w:next w:val="a"/>
@@ -6196,7 +6603,7 @@
       <w:sz w:val="22"/>
     </w:rPr>
   </w:style>
-  <w:style w:type="paragraph" w:styleId="30">
+  <w:style w:type="paragraph" w:styleId="TOC3">
     <w:name w:val="toc 3"/>
     <w:basedOn w:val="a"/>
     <w:next w:val="a"/>
@@ -6216,7 +6623,7 @@
       <w:sz w:val="22"/>
     </w:rPr>
   </w:style>
-  <w:style w:type="character" w:styleId="a8">
+  <w:style w:type="character" w:styleId="ab">
     <w:name w:val="Hyperlink"/>
     <w:basedOn w:val="a0"/>
     <w:uiPriority w:val="99"/>
@@ -6496,7 +6903,7 @@
 </file>
 
 <file path=customXml/itemProps1.xml><?xml version="1.0" encoding="utf-8"?>
-<ds:datastoreItem xmlns:ds="http://schemas.openxmlformats.org/officeDocument/2006/customXml" ds:itemID="{9AE4FFE0-998C-4B4D-BD80-6F50F1D2B3D3}">
+<ds:datastoreItem xmlns:ds="http://schemas.openxmlformats.org/officeDocument/2006/customXml" ds:itemID="{12F91620-0F2A-4A05-8FB0-F4EB179050FD}">
   <ds:schemaRefs>
     <ds:schemaRef ds:uri="http://schemas.openxmlformats.org/officeDocument/2006/bibliography"/>
   </ds:schemaRefs>

</xml_diff>